<commit_message>
[PRO2-5] Updated the risk assessment table
</commit_message>
<xml_diff>
--- a/documentation/riskregister.docx
+++ b/documentation/riskregister.docx
@@ -12,8 +12,7 @@
         <w:gridCol w:w="575"/>
         <w:gridCol w:w="2610"/>
         <w:gridCol w:w="2764"/>
-        <w:gridCol w:w="142"/>
-        <w:gridCol w:w="2126"/>
+        <w:gridCol w:w="2268"/>
         <w:gridCol w:w="3245"/>
         <w:gridCol w:w="1161"/>
         <w:gridCol w:w="1122"/>
@@ -49,8 +48,7 @@
         </w:tc>
         <w:tc>
           <w:tcPr>
-            <w:tcW w:w="2906" w:type="dxa"/>
-            <w:gridSpan w:val="2"/>
+            <w:tcW w:w="2764" w:type="dxa"/>
           </w:tcPr>
           <w:p>
             <w:pPr>
@@ -63,7 +61,7 @@
         </w:tc>
         <w:tc>
           <w:tcPr>
-            <w:tcW w:w="2126" w:type="dxa"/>
+            <w:tcW w:w="2268" w:type="dxa"/>
           </w:tcPr>
           <w:p>
             <w:pPr>
@@ -159,7 +157,6 @@
         <w:tc>
           <w:tcPr>
             <w:tcW w:w="2268" w:type="dxa"/>
-            <w:gridSpan w:val="2"/>
           </w:tcPr>
           <w:p>
             <w:pPr>
@@ -254,7 +251,6 @@
         <w:tc>
           <w:tcPr>
             <w:tcW w:w="2268" w:type="dxa"/>
-            <w:gridSpan w:val="2"/>
           </w:tcPr>
           <w:p>
             <w:pPr>
@@ -350,7 +346,6 @@
         <w:tc>
           <w:tcPr>
             <w:tcW w:w="2268" w:type="dxa"/>
-            <w:gridSpan w:val="2"/>
           </w:tcPr>
           <w:p>
             <w:pPr>
@@ -424,6 +419,9 @@
             <w:pPr>
               <w:cnfStyle w:val="000000000000" w:firstRow="0" w:lastRow="0" w:firstColumn="0" w:lastColumn="0" w:oddVBand="0" w:evenVBand="0" w:oddHBand="0" w:evenHBand="0" w:firstRowFirstColumn="0" w:firstRowLastColumn="0" w:lastRowFirstColumn="0" w:lastRowLastColumn="0"/>
             </w:pPr>
+            <w:r>
+              <w:t>Unauthorised user access.</w:t>
+            </w:r>
           </w:p>
         </w:tc>
         <w:tc>
@@ -434,17 +432,22 @@
             <w:pPr>
               <w:cnfStyle w:val="000000000000" w:firstRow="0" w:lastRow="0" w:firstColumn="0" w:lastColumn="0" w:oddVBand="0" w:evenVBand="0" w:oddHBand="0" w:evenHBand="0" w:firstRowFirstColumn="0" w:firstRowLastColumn="0" w:lastRowFirstColumn="0" w:lastRowLastColumn="0"/>
             </w:pPr>
+            <w:r>
+              <w:t>An unauthorised person makes use of the system.</w:t>
+            </w:r>
           </w:p>
         </w:tc>
         <w:tc>
           <w:tcPr>
             <w:tcW w:w="2268" w:type="dxa"/>
-            <w:gridSpan w:val="2"/>
-          </w:tcPr>
-          <w:p>
-            <w:pPr>
-              <w:cnfStyle w:val="000000000000" w:firstRow="0" w:lastRow="0" w:firstColumn="0" w:lastColumn="0" w:oddVBand="0" w:evenVBand="0" w:oddHBand="0" w:evenHBand="0" w:firstRowFirstColumn="0" w:firstRowLastColumn="0" w:lastRowFirstColumn="0" w:lastRowLastColumn="0"/>
-            </w:pPr>
+          </w:tcPr>
+          <w:p>
+            <w:pPr>
+              <w:cnfStyle w:val="000000000000" w:firstRow="0" w:lastRow="0" w:firstColumn="0" w:lastColumn="0" w:oddVBand="0" w:evenVBand="0" w:oddHBand="0" w:evenHBand="0" w:firstRowFirstColumn="0" w:firstRowLastColumn="0" w:lastRowFirstColumn="0" w:lastRowLastColumn="0"/>
+            </w:pPr>
+            <w:r>
+              <w:t>An unauthorised person has access to person details of people in the database.</w:t>
+            </w:r>
           </w:p>
         </w:tc>
         <w:tc>
@@ -455,6 +458,15 @@
             <w:pPr>
               <w:cnfStyle w:val="000000000000" w:firstRow="0" w:lastRow="0" w:firstColumn="0" w:lastColumn="0" w:oddVBand="0" w:evenVBand="0" w:oddHBand="0" w:evenHBand="0" w:firstRowFirstColumn="0" w:firstRowLastColumn="0" w:lastRowFirstColumn="0" w:lastRowLastColumn="0"/>
             </w:pPr>
+            <w:r>
+              <w:t xml:space="preserve">Add a login system so only authorised people </w:t>
+            </w:r>
+            <w:r>
+              <w:t>can</w:t>
+            </w:r>
+            <w:r>
+              <w:t xml:space="preserve"> use the system.</w:t>
+            </w:r>
           </w:p>
         </w:tc>
         <w:tc>
@@ -465,6 +477,9 @@
             <w:pPr>
               <w:cnfStyle w:val="000000000000" w:firstRow="0" w:lastRow="0" w:firstColumn="0" w:lastColumn="0" w:oddVBand="0" w:evenVBand="0" w:oddHBand="0" w:evenHBand="0" w:firstRowFirstColumn="0" w:firstRowLastColumn="0" w:lastRowFirstColumn="0" w:lastRowLastColumn="0"/>
             </w:pPr>
+            <w:r>
+              <w:t xml:space="preserve">High </w:t>
+            </w:r>
           </w:p>
         </w:tc>
         <w:tc>
@@ -475,6 +490,9 @@
             <w:pPr>
               <w:cnfStyle w:val="000000000000" w:firstRow="0" w:lastRow="0" w:firstColumn="0" w:lastColumn="0" w:oddVBand="0" w:evenVBand="0" w:oddHBand="0" w:evenHBand="0" w:firstRowFirstColumn="0" w:firstRowLastColumn="0" w:lastRowFirstColumn="0" w:lastRowLastColumn="0"/>
             </w:pPr>
+            <w:r>
+              <w:t>High</w:t>
+            </w:r>
           </w:p>
         </w:tc>
       </w:tr>
@@ -502,6 +520,9 @@
             <w:pPr>
               <w:cnfStyle w:val="000000100000" w:firstRow="0" w:lastRow="0" w:firstColumn="0" w:lastColumn="0" w:oddVBand="0" w:evenVBand="0" w:oddHBand="1" w:evenHBand="0" w:firstRowFirstColumn="0" w:firstRowLastColumn="0" w:lastRowFirstColumn="0" w:lastRowLastColumn="0"/>
             </w:pPr>
+            <w:r>
+              <w:t>Lose database data.</w:t>
+            </w:r>
           </w:p>
         </w:tc>
         <w:tc>
@@ -512,17 +533,34 @@
             <w:pPr>
               <w:cnfStyle w:val="000000100000" w:firstRow="0" w:lastRow="0" w:firstColumn="0" w:lastColumn="0" w:oddVBand="0" w:evenVBand="0" w:oddHBand="1" w:evenHBand="0" w:firstRowFirstColumn="0" w:firstRowLastColumn="0" w:lastRowFirstColumn="0" w:lastRowLastColumn="0"/>
             </w:pPr>
+            <w:r>
+              <w:t xml:space="preserve">Many </w:t>
+            </w:r>
+            <w:r>
+              <w:t>possible sources such as hardware failure or human error.</w:t>
+            </w:r>
           </w:p>
         </w:tc>
         <w:tc>
           <w:tcPr>
             <w:tcW w:w="2268" w:type="dxa"/>
-            <w:gridSpan w:val="2"/>
-          </w:tcPr>
-          <w:p>
-            <w:pPr>
-              <w:cnfStyle w:val="000000100000" w:firstRow="0" w:lastRow="0" w:firstColumn="0" w:lastColumn="0" w:oddVBand="0" w:evenVBand="0" w:oddHBand="1" w:evenHBand="0" w:firstRowFirstColumn="0" w:firstRowLastColumn="0" w:lastRowFirstColumn="0" w:lastRowLastColumn="0"/>
-            </w:pPr>
+          </w:tcPr>
+          <w:p>
+            <w:pPr>
+              <w:cnfStyle w:val="000000100000" w:firstRow="0" w:lastRow="0" w:firstColumn="0" w:lastColumn="0" w:oddVBand="0" w:evenVBand="0" w:oddHBand="1" w:evenHBand="0" w:firstRowFirstColumn="0" w:firstRowLastColumn="0" w:lastRowFirstColumn="0" w:lastRowLastColumn="0"/>
+            </w:pPr>
+            <w:r>
+              <w:t xml:space="preserve">Lose </w:t>
+            </w:r>
+            <w:r>
+              <w:t xml:space="preserve">some or </w:t>
+            </w:r>
+            <w:r>
+              <w:t xml:space="preserve">all </w:t>
+            </w:r>
+            <w:r>
+              <w:t>data related to the service.</w:t>
+            </w:r>
           </w:p>
         </w:tc>
         <w:tc>
@@ -533,6 +571,12 @@
             <w:pPr>
               <w:cnfStyle w:val="000000100000" w:firstRow="0" w:lastRow="0" w:firstColumn="0" w:lastColumn="0" w:oddVBand="0" w:evenVBand="0" w:oddHBand="1" w:evenHBand="0" w:firstRowFirstColumn="0" w:firstRowLastColumn="0" w:lastRowFirstColumn="0" w:lastRowLastColumn="0"/>
             </w:pPr>
+            <w:r>
+              <w:t xml:space="preserve">Create a backup database </w:t>
+            </w:r>
+            <w:r>
+              <w:t>that creates rollbacks in case of emergency.</w:t>
+            </w:r>
           </w:p>
         </w:tc>
         <w:tc>
@@ -543,6 +587,9 @@
             <w:pPr>
               <w:cnfStyle w:val="000000100000" w:firstRow="0" w:lastRow="0" w:firstColumn="0" w:lastColumn="0" w:oddVBand="0" w:evenVBand="0" w:oddHBand="1" w:evenHBand="0" w:firstRowFirstColumn="0" w:firstRowLastColumn="0" w:lastRowFirstColumn="0" w:lastRowLastColumn="0"/>
             </w:pPr>
+            <w:r>
+              <w:t xml:space="preserve">Low </w:t>
+            </w:r>
           </w:p>
         </w:tc>
         <w:tc>
@@ -553,6 +600,9 @@
             <w:pPr>
               <w:cnfStyle w:val="000000100000" w:firstRow="0" w:lastRow="0" w:firstColumn="0" w:lastColumn="0" w:oddVBand="0" w:evenVBand="0" w:oddHBand="1" w:evenHBand="0" w:firstRowFirstColumn="0" w:firstRowLastColumn="0" w:lastRowFirstColumn="0" w:lastRowLastColumn="0"/>
             </w:pPr>
+            <w:r>
+              <w:t>High</w:t>
+            </w:r>
           </w:p>
         </w:tc>
       </w:tr>
@@ -594,7 +644,6 @@
         <w:tc>
           <w:tcPr>
             <w:tcW w:w="2268" w:type="dxa"/>
-            <w:gridSpan w:val="2"/>
           </w:tcPr>
           <w:p>
             <w:pPr>

</xml_diff>